<commit_message>
final report with preprocessing
</commit_message>
<xml_diff>
--- a/Final_report.docx
+++ b/Final_report.docx
@@ -323,7 +323,21 @@
         <w:rPr>
           <w:lang w:val="en-US"/>
         </w:rPr>
-        <w:t>The dataset for the income and the citizenship was found at Opendata Vancouver:</w:t>
+        <w:t xml:space="preserve">The dataset for the income and the citizenship was found at </w:t>
+      </w:r>
+      <w:proofErr w:type="spellStart"/>
+      <w:r>
+        <w:rPr>
+          <w:lang w:val="en-US"/>
+        </w:rPr>
+        <w:t>Opendata</w:t>
+      </w:r>
+      <w:proofErr w:type="spellEnd"/>
+      <w:r>
+        <w:rPr>
+          <w:lang w:val="en-US"/>
+        </w:rPr>
+        <w:t xml:space="preserve"> Vancouver:</w:t>
       </w:r>
     </w:p>
     <w:p>
@@ -478,7 +492,19 @@
         <w:rPr>
           <w:lang w:val="en-US"/>
         </w:rPr>
-        <w:t>After importing these data sets it was necessary to do preprocessing steps to clean datasets.</w:t>
+        <w:t xml:space="preserve">After importing these data sets it was necessary to do preprocessing steps to clean </w:t>
+      </w:r>
+      <w:r>
+        <w:rPr>
+          <w:lang w:val="en-US"/>
+        </w:rPr>
+        <w:t xml:space="preserve">the </w:t>
+      </w:r>
+      <w:r>
+        <w:rPr>
+          <w:lang w:val="en-US"/>
+        </w:rPr>
+        <w:t>datasets.</w:t>
       </w:r>
     </w:p>
     <w:p>
@@ -496,11 +522,525 @@
         <w:rPr>
           <w:lang w:val="en-US"/>
         </w:rPr>
+        <w:lastRenderedPageBreak/>
         <w:t>Vancouver dataset</w:t>
       </w:r>
     </w:p>
     <w:p>
       <w:pPr>
+        <w:rPr>
+          <w:lang w:val="en-US"/>
+        </w:rPr>
+      </w:pPr>
+      <w:r>
+        <w:rPr>
+          <w:lang w:val="en-US"/>
+        </w:rPr>
+        <w:t>Since the Vancouver census datasets consists of a lot of different spreadsheets</w:t>
+      </w:r>
+      <w:r>
+        <w:rPr>
+          <w:lang w:val="en-US"/>
+        </w:rPr>
+        <w:t>, it was necessary to extract the important information. Therefore, two new datasets were created out of the census dataset only containing the necessary information. Before preprocessing the datasets looked like this:</w:t>
+      </w:r>
+    </w:p>
+    <w:p>
+      <w:pPr>
+        <w:keepNext/>
+      </w:pPr>
+      <w:r>
+        <w:rPr>
+          <w:noProof/>
+        </w:rPr>
+        <w:drawing>
+          <wp:inline distT="0" distB="0" distL="0" distR="0" wp14:anchorId="565C87EA" wp14:editId="263309A7">
+            <wp:extent cx="5274310" cy="2298700"/>
+            <wp:effectExtent l="0" t="0" r="2540" b="6350"/>
+            <wp:docPr id="7" name="Grafik 7"/>
+            <wp:cNvGraphicFramePr>
+              <a:graphicFrameLocks xmlns:a="http://schemas.openxmlformats.org/drawingml/2006/main" noChangeAspect="1"/>
+            </wp:cNvGraphicFramePr>
+            <a:graphic xmlns:a="http://schemas.openxmlformats.org/drawingml/2006/main">
+              <a:graphicData uri="http://schemas.openxmlformats.org/drawingml/2006/picture">
+                <pic:pic xmlns:pic="http://schemas.openxmlformats.org/drawingml/2006/picture">
+                  <pic:nvPicPr>
+                    <pic:cNvPr id="1" name=""/>
+                    <pic:cNvPicPr/>
+                  </pic:nvPicPr>
+                  <pic:blipFill>
+                    <a:blip r:embed="rId12"/>
+                    <a:stretch>
+                      <a:fillRect/>
+                    </a:stretch>
+                  </pic:blipFill>
+                  <pic:spPr>
+                    <a:xfrm>
+                      <a:off x="0" y="0"/>
+                      <a:ext cx="5274310" cy="2298700"/>
+                    </a:xfrm>
+                    <a:prstGeom prst="rect">
+                      <a:avLst/>
+                    </a:prstGeom>
+                  </pic:spPr>
+                </pic:pic>
+              </a:graphicData>
+            </a:graphic>
+          </wp:inline>
+        </w:drawing>
+      </w:r>
+    </w:p>
+    <w:p>
+      <w:pPr>
+        <w:pStyle w:val="Beschriftung"/>
+        <w:rPr>
+          <w:lang w:val="en-GB"/>
+        </w:rPr>
+      </w:pPr>
+      <w:r>
+        <w:rPr>
+          <w:lang w:val="en-GB"/>
+        </w:rPr>
+        <w:t xml:space="preserve">Figure </w:t>
+      </w:r>
+      <w:r>
+        <w:fldChar w:fldCharType="begin"/>
+      </w:r>
+      <w:r>
+        <w:rPr>
+          <w:lang w:val="en-GB"/>
+        </w:rPr>
+        <w:instrText xml:space="preserve"> SEQ Figure \* ARABIC </w:instrText>
+      </w:r>
+      <w:r>
+        <w:fldChar w:fldCharType="separate"/>
+      </w:r>
+      <w:r>
+        <w:rPr>
+          <w:noProof/>
+          <w:lang w:val="en-GB"/>
+        </w:rPr>
+        <w:t>1</w:t>
+      </w:r>
+      <w:r>
+        <w:fldChar w:fldCharType="end"/>
+      </w:r>
+      <w:r>
+        <w:rPr>
+          <w:lang w:val="en-GB"/>
+        </w:rPr>
+        <w:t>- Dataset of citizenship before pre-processing</w:t>
+      </w:r>
+    </w:p>
+    <w:p>
+      <w:pPr>
+        <w:keepNext/>
+      </w:pPr>
+      <w:r>
+        <w:rPr>
+          <w:noProof/>
+        </w:rPr>
+        <w:drawing>
+          <wp:inline distT="0" distB="0" distL="0" distR="0" wp14:anchorId="0F4DC7B1" wp14:editId="29A1F0A1">
+            <wp:extent cx="5274310" cy="1692275"/>
+            <wp:effectExtent l="0" t="0" r="2540" b="3175"/>
+            <wp:docPr id="5" name="Grafik 5"/>
+            <wp:cNvGraphicFramePr>
+              <a:graphicFrameLocks xmlns:a="http://schemas.openxmlformats.org/drawingml/2006/main" noChangeAspect="1"/>
+            </wp:cNvGraphicFramePr>
+            <a:graphic xmlns:a="http://schemas.openxmlformats.org/drawingml/2006/main">
+              <a:graphicData uri="http://schemas.openxmlformats.org/drawingml/2006/picture">
+                <pic:pic xmlns:pic="http://schemas.openxmlformats.org/drawingml/2006/picture">
+                  <pic:nvPicPr>
+                    <pic:cNvPr id="1" name=""/>
+                    <pic:cNvPicPr/>
+                  </pic:nvPicPr>
+                  <pic:blipFill>
+                    <a:blip r:embed="rId13"/>
+                    <a:stretch>
+                      <a:fillRect/>
+                    </a:stretch>
+                  </pic:blipFill>
+                  <pic:spPr>
+                    <a:xfrm>
+                      <a:off x="0" y="0"/>
+                      <a:ext cx="5274310" cy="1692275"/>
+                    </a:xfrm>
+                    <a:prstGeom prst="rect">
+                      <a:avLst/>
+                    </a:prstGeom>
+                  </pic:spPr>
+                </pic:pic>
+              </a:graphicData>
+            </a:graphic>
+          </wp:inline>
+        </w:drawing>
+      </w:r>
+    </w:p>
+    <w:p>
+      <w:pPr>
+        <w:pStyle w:val="Beschriftung"/>
+        <w:rPr>
+          <w:lang w:val="en-GB"/>
+        </w:rPr>
+      </w:pPr>
+      <w:r>
+        <w:rPr>
+          <w:lang w:val="en-GB"/>
+        </w:rPr>
+        <w:t xml:space="preserve">Figure </w:t>
+      </w:r>
+      <w:r>
+        <w:fldChar w:fldCharType="begin"/>
+      </w:r>
+      <w:r>
+        <w:rPr>
+          <w:lang w:val="en-GB"/>
+        </w:rPr>
+        <w:instrText xml:space="preserve"> SEQ Figure \* ARABIC </w:instrText>
+      </w:r>
+      <w:r>
+        <w:fldChar w:fldCharType="separate"/>
+      </w:r>
+      <w:r>
+        <w:rPr>
+          <w:noProof/>
+          <w:lang w:val="en-GB"/>
+        </w:rPr>
+        <w:t>2</w:t>
+      </w:r>
+      <w:r>
+        <w:fldChar w:fldCharType="end"/>
+      </w:r>
+      <w:r>
+        <w:rPr>
+          <w:lang w:val="en-GB"/>
+        </w:rPr>
+        <w:t>- Dataset of income before pre</w:t>
+      </w:r>
+      <w:r>
+        <w:rPr>
+          <w:lang w:val="en-GB"/>
+        </w:rPr>
+        <w:t>-</w:t>
+      </w:r>
+      <w:r>
+        <w:rPr>
+          <w:lang w:val="en-GB"/>
+        </w:rPr>
+        <w:t>processing</w:t>
+      </w:r>
+    </w:p>
+    <w:p>
+      <w:pPr>
+        <w:pStyle w:val="Listenabsatz"/>
+        <w:numPr>
+          <w:ilvl w:val="2"/>
+          <w:numId w:val="16"/>
+        </w:numPr>
+        <w:rPr>
+          <w:lang w:val="en-GB"/>
+        </w:rPr>
+      </w:pPr>
+      <w:r>
+        <w:rPr>
+          <w:lang w:val="en-GB"/>
+        </w:rPr>
+        <w:t>Pre-processing of Vancouver income dataset</w:t>
+      </w:r>
+    </w:p>
+    <w:p>
+      <w:pPr>
+        <w:rPr>
+          <w:lang w:val="en-GB"/>
+        </w:rPr>
+      </w:pPr>
+      <w:r>
+        <w:rPr>
+          <w:lang w:val="en-GB"/>
+        </w:rPr>
+        <w:t>The row “$100.000 and over” needs to be dropped because it only contains the information found in the rows before and after.</w:t>
+      </w:r>
+    </w:p>
+    <w:p>
+      <w:pPr>
+        <w:rPr>
+          <w:lang w:val="en-GB"/>
+        </w:rPr>
+      </w:pPr>
+      <w:r>
+        <w:rPr>
+          <w:lang w:val="en-GB"/>
+        </w:rPr>
+        <w:t>We are only interested in the weighted average income from each district. Therefore, it is necessary to calculate the average income first and then calculate the total weighted average income for every district.</w:t>
+      </w:r>
+    </w:p>
+    <w:p>
+      <w:pPr>
+        <w:rPr>
+          <w:lang w:val="en-GB"/>
+        </w:rPr>
+      </w:pPr>
+      <w:r>
+        <w:rPr>
+          <w:lang w:val="en-GB"/>
+        </w:rPr>
+        <w:t>After applying these calculations, the dataset looked like this:</w:t>
+      </w:r>
+    </w:p>
+    <w:p>
+      <w:pPr>
+        <w:keepNext/>
+      </w:pPr>
+      <w:r>
+        <w:rPr>
+          <w:noProof/>
+        </w:rPr>
+        <w:drawing>
+          <wp:inline distT="0" distB="0" distL="0" distR="0" wp14:anchorId="146D1D4D" wp14:editId="357FD489">
+            <wp:extent cx="5274310" cy="304165"/>
+            <wp:effectExtent l="0" t="0" r="2540" b="635"/>
+            <wp:docPr id="6" name="Grafik 6"/>
+            <wp:cNvGraphicFramePr>
+              <a:graphicFrameLocks xmlns:a="http://schemas.openxmlformats.org/drawingml/2006/main" noChangeAspect="1"/>
+            </wp:cNvGraphicFramePr>
+            <a:graphic xmlns:a="http://schemas.openxmlformats.org/drawingml/2006/main">
+              <a:graphicData uri="http://schemas.openxmlformats.org/drawingml/2006/picture">
+                <pic:pic xmlns:pic="http://schemas.openxmlformats.org/drawingml/2006/picture">
+                  <pic:nvPicPr>
+                    <pic:cNvPr id="1" name=""/>
+                    <pic:cNvPicPr/>
+                  </pic:nvPicPr>
+                  <pic:blipFill>
+                    <a:blip r:embed="rId14"/>
+                    <a:stretch>
+                      <a:fillRect/>
+                    </a:stretch>
+                  </pic:blipFill>
+                  <pic:spPr>
+                    <a:xfrm>
+                      <a:off x="0" y="0"/>
+                      <a:ext cx="5274310" cy="304165"/>
+                    </a:xfrm>
+                    <a:prstGeom prst="rect">
+                      <a:avLst/>
+                    </a:prstGeom>
+                  </pic:spPr>
+                </pic:pic>
+              </a:graphicData>
+            </a:graphic>
+          </wp:inline>
+        </w:drawing>
+      </w:r>
+    </w:p>
+    <w:p>
+      <w:pPr>
+        <w:pStyle w:val="Beschriftung"/>
+        <w:rPr>
+          <w:lang w:val="en-US"/>
+        </w:rPr>
+      </w:pPr>
+      <w:r>
+        <w:rPr>
+          <w:lang w:val="en-GB"/>
+        </w:rPr>
+        <w:t xml:space="preserve">Figure </w:t>
+      </w:r>
+      <w:r>
+        <w:fldChar w:fldCharType="begin"/>
+      </w:r>
+      <w:r>
+        <w:rPr>
+          <w:lang w:val="en-GB"/>
+        </w:rPr>
+        <w:instrText xml:space="preserve"> SEQ Figure \* ARABIC </w:instrText>
+      </w:r>
+      <w:r>
+        <w:fldChar w:fldCharType="separate"/>
+      </w:r>
+      <w:r>
+        <w:rPr>
+          <w:noProof/>
+          <w:lang w:val="en-GB"/>
+        </w:rPr>
+        <w:t>3</w:t>
+      </w:r>
+      <w:r>
+        <w:fldChar w:fldCharType="end"/>
+      </w:r>
+      <w:r>
+        <w:rPr>
+          <w:lang w:val="en-GB"/>
+        </w:rPr>
+        <w:t xml:space="preserve">- </w:t>
+      </w:r>
+      <w:r>
+        <w:rPr>
+          <w:lang w:val="en-US"/>
+        </w:rPr>
+        <w:t>Vancouver dataset for income after pre-processing</w:t>
+      </w:r>
+    </w:p>
+    <w:p>
+      <w:pPr>
+        <w:pStyle w:val="Listenabsatz"/>
+        <w:numPr>
+          <w:ilvl w:val="2"/>
+          <w:numId w:val="16"/>
+        </w:numPr>
+        <w:rPr>
+          <w:lang w:val="en-US"/>
+        </w:rPr>
+      </w:pPr>
+      <w:r>
+        <w:rPr>
+          <w:lang w:val="en-US"/>
+        </w:rPr>
+        <w:lastRenderedPageBreak/>
+        <w:t>Pre-processing of Vancouver citizenship dataset</w:t>
+      </w:r>
+    </w:p>
+    <w:p>
+      <w:pPr>
+        <w:rPr>
+          <w:lang w:val="en-US"/>
+        </w:rPr>
+      </w:pPr>
+      <w:r>
+        <w:rPr>
+          <w:lang w:val="en-US"/>
+        </w:rPr>
+        <w:t>After importing the dataset, the ID column had to be dropped. Then, I transposed the dataset to better calculate the average population of each district. Since we decided to do the clustering only for the categories: Western, Japanese, Koreans, Chinese, South- East Asians, I summarized these origins, calculated the total population</w:t>
+      </w:r>
+      <w:r>
+        <w:rPr>
+          <w:lang w:val="en-US"/>
+        </w:rPr>
+        <w:t xml:space="preserve"> and the percentage of the population in every district</w:t>
+      </w:r>
+      <w:r>
+        <w:rPr>
+          <w:lang w:val="en-US"/>
+        </w:rPr>
+        <w:t xml:space="preserve"> and dropped the rest. As Western people I </w:t>
+      </w:r>
+      <w:r>
+        <w:rPr>
+          <w:lang w:val="en-US"/>
+        </w:rPr>
+        <w:t>included people from Europe, the USA and Canada. After the preprocessing the dataset looked like this:</w:t>
+      </w:r>
+    </w:p>
+    <w:p>
+      <w:pPr>
+        <w:keepNext/>
+      </w:pPr>
+      <w:r>
+        <w:rPr>
+          <w:noProof/>
+        </w:rPr>
+        <w:drawing>
+          <wp:inline distT="0" distB="0" distL="0" distR="0" wp14:anchorId="27472351" wp14:editId="0CD69AE0">
+            <wp:extent cx="5274310" cy="777240"/>
+            <wp:effectExtent l="0" t="0" r="2540" b="3810"/>
+            <wp:docPr id="1" name="Grafik 1"/>
+            <wp:cNvGraphicFramePr>
+              <a:graphicFrameLocks xmlns:a="http://schemas.openxmlformats.org/drawingml/2006/main" noChangeAspect="1"/>
+            </wp:cNvGraphicFramePr>
+            <a:graphic xmlns:a="http://schemas.openxmlformats.org/drawingml/2006/main">
+              <a:graphicData uri="http://schemas.openxmlformats.org/drawingml/2006/picture">
+                <pic:pic xmlns:pic="http://schemas.openxmlformats.org/drawingml/2006/picture">
+                  <pic:nvPicPr>
+                    <pic:cNvPr id="1" name=""/>
+                    <pic:cNvPicPr/>
+                  </pic:nvPicPr>
+                  <pic:blipFill>
+                    <a:blip r:embed="rId15"/>
+                    <a:stretch>
+                      <a:fillRect/>
+                    </a:stretch>
+                  </pic:blipFill>
+                  <pic:spPr>
+                    <a:xfrm>
+                      <a:off x="0" y="0"/>
+                      <a:ext cx="5274310" cy="777240"/>
+                    </a:xfrm>
+                    <a:prstGeom prst="rect">
+                      <a:avLst/>
+                    </a:prstGeom>
+                  </pic:spPr>
+                </pic:pic>
+              </a:graphicData>
+            </a:graphic>
+          </wp:inline>
+        </w:drawing>
+      </w:r>
+    </w:p>
+    <w:p>
+      <w:pPr>
+        <w:pStyle w:val="Beschriftung"/>
+        <w:rPr>
+          <w:lang w:val="en-US"/>
+        </w:rPr>
+      </w:pPr>
+      <w:r>
+        <w:rPr>
+          <w:lang w:val="en-US"/>
+        </w:rPr>
+        <w:t xml:space="preserve">Figure </w:t>
+      </w:r>
+      <w:r>
+        <w:rPr>
+          <w:lang w:val="en-US"/>
+        </w:rPr>
+        <w:fldChar w:fldCharType="begin"/>
+      </w:r>
+      <w:r>
+        <w:rPr>
+          <w:lang w:val="en-US"/>
+        </w:rPr>
+        <w:instrText xml:space="preserve"> SEQ Figure \* ARABIC </w:instrText>
+      </w:r>
+      <w:r>
+        <w:rPr>
+          <w:lang w:val="en-US"/>
+        </w:rPr>
+        <w:fldChar w:fldCharType="separate"/>
+      </w:r>
+      <w:r>
+        <w:rPr>
+          <w:noProof/>
+          <w:lang w:val="en-US"/>
+        </w:rPr>
+        <w:t>4</w:t>
+      </w:r>
+      <w:r>
+        <w:rPr>
+          <w:lang w:val="en-US"/>
+        </w:rPr>
+        <w:fldChar w:fldCharType="end"/>
+      </w:r>
+      <w:r>
+        <w:rPr>
+          <w:lang w:val="en-US"/>
+        </w:rPr>
+        <w:t>- Vancouver citizenship after preprocessing</w:t>
+      </w:r>
+    </w:p>
+    <w:p>
+      <w:pPr>
+        <w:rPr>
+          <w:lang w:val="en-US"/>
+        </w:rPr>
+      </w:pPr>
+    </w:p>
+    <w:p>
+      <w:pPr>
+        <w:pStyle w:val="Listenabsatz"/>
+        <w:numPr>
+          <w:ilvl w:val="2"/>
+          <w:numId w:val="16"/>
+        </w:numPr>
         <w:rPr>
           <w:lang w:val="en-US"/>
         </w:rPr>
@@ -521,7 +1061,6 @@
         <w:rPr>
           <w:lang w:val="en-US"/>
         </w:rPr>
-        <w:lastRenderedPageBreak/>
         <w:t>Model and Training</w:t>
       </w:r>
     </w:p>
@@ -552,7 +1091,7 @@
     </w:p>
     <w:p/>
     <w:sectPr>
-      <w:footerReference w:type="default" r:id="rId12"/>
+      <w:footerReference w:type="default" r:id="rId16"/>
       <w:pgSz w:w="11906" w:h="16838" w:code="9"/>
       <w:pgMar w:top="1728" w:right="1800" w:bottom="1440" w:left="1800" w:header="720" w:footer="720" w:gutter="0"/>
       <w:pgNumType w:start="0"/>
@@ -2286,7 +2825,6 @@
     <w:basedOn w:val="Standard"/>
     <w:next w:val="Standard"/>
     <w:uiPriority w:val="35"/>
-    <w:semiHidden/>
     <w:unhideWhenUsed/>
     <w:qFormat/>
     <w:rsid w:val="00C6554A"/>

</xml_diff>